<commit_message>
Atualização Principais Protocolos de Comunicação da Internet
</commit_message>
<xml_diff>
--- a/Módulo 03/Tratamento de Exceções em Java/Tratamento de Exceções.docx
+++ b/Módulo 03/Tratamento de Exceções em Java/Tratamento de Exceções.docx
@@ -197,21 +197,11 @@
           <w:numId w:val="1"/>
         </w:numPr>
       </w:pPr>
-      <w:proofErr w:type="gramStart"/>
-      <w:r>
-        <w:t>try</w:t>
-      </w:r>
-      <w:proofErr w:type="gramEnd"/>
-      <w:r>
-        <w:t xml:space="preserve">, catch, </w:t>
-      </w:r>
-      <w:proofErr w:type="spellStart"/>
-      <w:r>
-        <w:t>finally</w:t>
-      </w:r>
-      <w:proofErr w:type="spellEnd"/>
-      <w:r>
-        <w:t>: Cada uma dessas palavras, juntas, definem blocos para o tratamento de exceções.</w:t>
+      <w:r>
+        <w:t>Try</w:t>
+      </w:r>
+      <w:r>
+        <w:t>, catch, finally: Cada uma dessas palavras, juntas, definem blocos para o tratamento de exceções.</w:t>
       </w:r>
     </w:p>
     <w:p>
@@ -222,13 +212,9 @@
           <w:numId w:val="1"/>
         </w:numPr>
       </w:pPr>
-      <w:proofErr w:type="spellStart"/>
-      <w:proofErr w:type="gramStart"/>
-      <w:r>
-        <w:t>throws</w:t>
-      </w:r>
-      <w:proofErr w:type="spellEnd"/>
-      <w:proofErr w:type="gramEnd"/>
+      <w:r>
+        <w:t>Throws</w:t>
+      </w:r>
       <w:r>
         <w:t>: Declara que um método pode lançar uma ou várias exceções.</w:t>
       </w:r>
@@ -241,11 +227,18 @@
           <w:numId w:val="1"/>
         </w:numPr>
       </w:pPr>
-      <w:proofErr w:type="gramStart"/>
-      <w:r>
-        <w:t>throw</w:t>
-      </w:r>
-      <w:proofErr w:type="gramEnd"/>
+      <w:r>
+        <w:rPr>
+          <w:u w:val="single"/>
+        </w:rPr>
+        <w:t>T</w:t>
+      </w:r>
+      <w:r>
+        <w:rPr>
+          <w:u w:val="single"/>
+        </w:rPr>
+        <w:t>hrow</w:t>
+      </w:r>
       <w:r>
         <w:t>: Lança explicitamente uma exception.</w:t>
       </w:r>
@@ -274,21 +267,17 @@
       <w:r>
         <w:t xml:space="preserve">O “Erro” é algo que não pode mais ser tratado, ao contrário da “Exceção” que trata seus erros, pois todas as subclasses de Exception (menos as subclasses </w:t>
       </w:r>
-      <w:proofErr w:type="spellStart"/>
       <w:proofErr w:type="gramStart"/>
       <w:r>
         <w:t>RuntimeException</w:t>
       </w:r>
-      <w:proofErr w:type="spellEnd"/>
       <w:proofErr w:type="gramEnd"/>
       <w:r>
         <w:t xml:space="preserve">) são exceções que </w:t>
       </w:r>
-      <w:proofErr w:type="spellStart"/>
-      <w:r>
-        <w:t>obrigatóriamente</w:t>
-      </w:r>
-      <w:proofErr w:type="spellEnd"/>
+      <w:r>
+        <w:t>obrigatoriamente</w:t>
+      </w:r>
       <w:r>
         <w:t xml:space="preserve"> devem ser tratadas.</w:t>
       </w:r>
@@ -309,12 +298,10 @@
       <w:r>
         <w:t xml:space="preserve">Herdam da classe </w:t>
       </w:r>
-      <w:proofErr w:type="spellStart"/>
       <w:proofErr w:type="gramStart"/>
       <w:r>
         <w:t>RuntimeException</w:t>
       </w:r>
-      <w:proofErr w:type="spellEnd"/>
       <w:proofErr w:type="gramEnd"/>
       <w:r>
         <w:t xml:space="preserve"> ou da classe Error.</w:t>
@@ -351,12 +338,10 @@
       <w:r>
         <w:t xml:space="preserve">As exceções que são herdadas da classe Exception, mas não de </w:t>
       </w:r>
-      <w:proofErr w:type="spellStart"/>
       <w:proofErr w:type="gramStart"/>
       <w:r>
         <w:t>RuntimeException</w:t>
       </w:r>
-      <w:proofErr w:type="spellEnd"/>
       <w:proofErr w:type="gramEnd"/>
       <w:r>
         <w:t>.</w:t>
@@ -369,28 +354,12 @@
     </w:p>
     <w:p>
       <w:r>
-        <w:t>O compilador verifica cada chamada de método e declaração de método para determinar se o método lança (</w:t>
-      </w:r>
-      <w:proofErr w:type="spellStart"/>
-      <w:r>
-        <w:t>throws</w:t>
-      </w:r>
-      <w:proofErr w:type="spellEnd"/>
-      <w:r>
-        <w:t>) exceções verificadas.</w:t>
-      </w:r>
-    </w:p>
-    <w:p>
-      <w:r>
-        <w:t xml:space="preserve">Se lançar, o compilador assegura que a exceção verificada é capturada ou declarada em uma cláusula </w:t>
-      </w:r>
-      <w:proofErr w:type="spellStart"/>
-      <w:r>
-        <w:t>throws</w:t>
-      </w:r>
-      <w:proofErr w:type="spellEnd"/>
-      <w:r>
-        <w:t>.</w:t>
+        <w:t>O compilador verifica cada chamada de método e declaração de método para determinar se o método lança (throws) exceções verificadas.</w:t>
+      </w:r>
+    </w:p>
+    <w:p>
+      <w:r>
+        <w:t>Se lançar, o compilador assegura que a exceção verificada é capturada ou declarada em uma cláusula throws.</w:t>
       </w:r>
     </w:p>
     <w:p>
@@ -406,11 +375,9 @@
           <w:numId w:val="3"/>
         </w:numPr>
       </w:pPr>
-      <w:proofErr w:type="gramStart"/>
       <w:r>
         <w:t>Exception Personalizada</w:t>
       </w:r>
-      <w:proofErr w:type="gramEnd"/>
     </w:p>
     <w:p>
       <w:r>
@@ -449,13 +416,8 @@
       </w:pPr>
       <w:r>
         <w:lastRenderedPageBreak/>
-        <w:t>Blocos try/catch/</w:t>
-      </w:r>
-      <w:proofErr w:type="spellStart"/>
-      <w:r>
-        <w:t>finally</w:t>
-      </w:r>
-      <w:proofErr w:type="spellEnd"/>
+        <w:t>Blocos try/catch/finally</w:t>
+      </w:r>
     </w:p>
     <w:p>
       <w:pPr>
@@ -496,15 +458,7 @@
         <w:ind w:left="708"/>
       </w:pPr>
       <w:r>
-        <w:t xml:space="preserve">O bloco try não pode ser declarado sozinho, por tanto, precisa estar seguido de um ou vários blocos catch e/ou de um bloco </w:t>
-      </w:r>
-      <w:proofErr w:type="spellStart"/>
-      <w:r>
-        <w:t>finally</w:t>
-      </w:r>
-      <w:proofErr w:type="spellEnd"/>
-      <w:r>
-        <w:t>.</w:t>
+        <w:t>O bloco try não pode ser declarado sozinho, por tanto, precisa estar seguido de um ou vários blocos catch e/ou de um bloco finally.</w:t>
       </w:r>
     </w:p>
     <w:p>
@@ -562,15 +516,7 @@
         <w:ind w:left="708"/>
       </w:pPr>
       <w:r>
-        <w:t xml:space="preserve">Importante: Caso você utilize mais de um catch e houver exceções de uma mesma hierarquia de classes, certifique-se que a classe mais genérica esteja como argumento do último catch. Caso contrário, qualquer exceção sempre cairá neste primeiro catch, assim fazendo com que a </w:t>
-      </w:r>
-      <w:proofErr w:type="gramStart"/>
-      <w:r>
-        <w:t>exception mais específica</w:t>
-      </w:r>
-      <w:proofErr w:type="gramEnd"/>
-      <w:r>
-        <w:t xml:space="preserve"> não seja verificada.</w:t>
+        <w:t>Importante: Caso você utilize mais de um catch e houver exceções de uma mesma hierarquia de classes, certifique-se que a classe mais genérica esteja como argumento do último catch. Caso contrário, qualquer exceção sempre cairá neste primeiro catch, assim fazendo com que a exception mais específica não seja verificada.</w:t>
       </w:r>
     </w:p>
     <w:p>
@@ -582,15 +528,7 @@
         </w:numPr>
       </w:pPr>
       <w:r>
-        <w:t xml:space="preserve">Bloco </w:t>
-      </w:r>
-      <w:proofErr w:type="spellStart"/>
-      <w:r>
-        <w:t>finally</w:t>
-      </w:r>
-      <w:proofErr w:type="spellEnd"/>
-      <w:r>
-        <w:t>:</w:t>
+        <w:t>Bloco finally:</w:t>
       </w:r>
     </w:p>
     <w:p>
@@ -619,23 +557,7 @@
         <w:ind w:left="708"/>
       </w:pPr>
       <w:r>
-        <w:t xml:space="preserve">Dentro do bloco </w:t>
-      </w:r>
-      <w:proofErr w:type="spellStart"/>
-      <w:r>
-        <w:t>finally</w:t>
-      </w:r>
-      <w:proofErr w:type="spellEnd"/>
-      <w:r>
-        <w:t xml:space="preserve">, poderá conter outros blocos try, catch, bem como outro </w:t>
-      </w:r>
-      <w:proofErr w:type="spellStart"/>
-      <w:r>
-        <w:t>finally</w:t>
-      </w:r>
-      <w:proofErr w:type="spellEnd"/>
-      <w:r>
-        <w:t>.</w:t>
+        <w:t>Dentro do bloco finally, poderá conter outros blocos try, catch, bem como outro finally.</w:t>
       </w:r>
     </w:p>
     <w:p>
@@ -655,15 +577,7 @@
         </w:numPr>
       </w:pPr>
       <w:r>
-        <w:t xml:space="preserve">Cláusulas </w:t>
-      </w:r>
-      <w:proofErr w:type="spellStart"/>
-      <w:r>
-        <w:t>throws</w:t>
-      </w:r>
-      <w:proofErr w:type="spellEnd"/>
-      <w:r>
-        <w:t xml:space="preserve"> e throw</w:t>
+        <w:t>Cláusulas throws e throw</w:t>
       </w:r>
     </w:p>
     <w:p>
@@ -671,13 +585,8 @@
         <w:ind w:left="708"/>
       </w:pPr>
       <w:r>
-        <w:t xml:space="preserve">Cláusula </w:t>
-      </w:r>
-      <w:proofErr w:type="spellStart"/>
-      <w:r>
-        <w:t>throws</w:t>
-      </w:r>
-      <w:proofErr w:type="spellEnd"/>
+        <w:t>Cláusula throws</w:t>
+      </w:r>
     </w:p>
     <w:p>
       <w:pPr>
@@ -692,15 +601,7 @@
         <w:ind w:left="708"/>
       </w:pPr>
       <w:r>
-        <w:t xml:space="preserve">Necessária apenas para exceções </w:t>
-      </w:r>
-      <w:proofErr w:type="spellStart"/>
-      <w:r>
-        <w:t>checked</w:t>
-      </w:r>
-      <w:proofErr w:type="spellEnd"/>
-      <w:r>
-        <w:t>.</w:t>
+        <w:t>Necessária apenas para exceções checked.</w:t>
       </w:r>
     </w:p>
     <w:p>
@@ -708,31 +609,7 @@
         <w:ind w:left="708"/>
       </w:pPr>
       <w:r>
-        <w:t xml:space="preserve">Informa ao chamador que este método pode lançar uma das exceções listadas no escopo do método. Isso obriga a fazer a captura </w:t>
-      </w:r>
-      <w:proofErr w:type="gramStart"/>
-      <w:r>
-        <w:t>dessa exception</w:t>
-      </w:r>
-      <w:proofErr w:type="gramEnd"/>
-      <w:r>
-        <w:t xml:space="preserve"> (</w:t>
-      </w:r>
-      <w:proofErr w:type="spellStart"/>
-      <w:r>
-        <w:t>try-catch</w:t>
-      </w:r>
-      <w:proofErr w:type="spellEnd"/>
-      <w:r>
-        <w:t xml:space="preserve">) ou relançar o </w:t>
-      </w:r>
-      <w:proofErr w:type="spellStart"/>
-      <w:r>
-        <w:t>throws</w:t>
-      </w:r>
-      <w:proofErr w:type="spellEnd"/>
-      <w:r>
-        <w:t>.</w:t>
+        <w:t>Informa ao chamador que este método pode lançar uma das exceções listadas no escopo do método. Isso obriga a fazer a captura dessa exception (try-catch) ou relançar o throws.</w:t>
       </w:r>
     </w:p>
     <w:p>
@@ -805,17 +682,76 @@
       </w:r>
     </w:p>
     <w:p>
-      <w:r>
-        <w:rPr>
-          <w:noProof/>
-          <w:lang w:eastAsia="pt-BR"/>
-        </w:rPr>
+      <w:pPr>
+        <w:ind w:left="360"/>
+      </w:pPr>
+    </w:p>
+    <w:p>
+      <w:pPr>
+        <w:pStyle w:val="PargrafodaLista"/>
+        <w:numPr>
+          <w:ilvl w:val="0"/>
+          <w:numId w:val="3"/>
+        </w:numPr>
+      </w:pPr>
+      <w:r>
+        <w:t>Cláusula throws:</w:t>
+      </w:r>
+    </w:p>
+    <w:p>
+      <w:pPr>
+        <w:ind w:left="360"/>
+      </w:pPr>
+      <w:r>
+        <w:t xml:space="preserve">O throws quando declarado no método, servirá apenas para informar ao compilador que estamos cientes da possibilidade de apresentar </w:t>
+      </w:r>
+      <w:proofErr w:type="gramStart"/>
+      <w:r>
+        <w:t>alguma Exception</w:t>
+      </w:r>
+      <w:proofErr w:type="gramEnd"/>
+      <w:r>
+        <w:t xml:space="preserve"> neste método. </w:t>
+      </w:r>
+    </w:p>
+    <w:p>
+      <w:pPr>
+        <w:ind w:left="360"/>
+      </w:pPr>
+      <w:r>
+        <w:t xml:space="preserve">Para que um método possa disparar uma exceção é necessário colocar a cláusula </w:t>
+      </w:r>
+      <w:r>
+        <w:t>throws</w:t>
+      </w:r>
+      <w:r>
+        <w:t xml:space="preserve"> na definição do mesmo, indicando quais tipos de exceção o mesmo pode retornar.</w:t>
+      </w:r>
+    </w:p>
+    <w:p>
+      <w:pPr>
+        <w:ind w:left="360"/>
+      </w:pPr>
+      <w:r>
+        <w:t>A responsabilidade de tratar o método lançado fica no código que chamou o método, podendo tratá-la ou lançá-la novamente.</w:t>
+      </w:r>
+    </w:p>
+    <w:p>
+      <w:pPr>
+        <w:ind w:left="360"/>
+      </w:pPr>
+    </w:p>
+    <w:p>
+      <w:pPr>
+        <w:ind w:left="360"/>
+      </w:pPr>
+      <w:r>
         <w:lastRenderedPageBreak/>
         <w:drawing>
           <wp:inline distT="0" distB="0" distL="0" distR="0">
-            <wp:extent cx="5400040" cy="7193561"/>
+            <wp:extent cx="3702345" cy="4932008"/>
             <wp:effectExtent l="19050" t="0" r="0" b="0"/>
-            <wp:docPr id="7" name="Imagem 7"/>
+            <wp:docPr id="3" name="Imagem 7"/>
             <wp:cNvGraphicFramePr>
               <a:graphicFrameLocks xmlns:a="http://schemas.openxmlformats.org/drawingml/2006/main" noChangeAspect="1"/>
             </wp:cNvGraphicFramePr>
@@ -838,7 +774,7 @@
                   <pic:spPr bwMode="auto">
                     <a:xfrm>
                       <a:off x="0" y="0"/>
-                      <a:ext cx="5400040" cy="7193561"/>
+                      <a:ext cx="3700942" cy="4930139"/>
                     </a:xfrm>
                     <a:prstGeom prst="rect">
                       <a:avLst/>
@@ -858,6 +794,292 @@
         </w:drawing>
       </w:r>
     </w:p>
+    <w:p>
+      <w:pPr>
+        <w:ind w:left="360"/>
+      </w:pPr>
+    </w:p>
+    <w:p>
+      <w:pPr>
+        <w:ind w:left="360"/>
+        <w:rPr>
+          <w:b/>
+        </w:rPr>
+      </w:pPr>
+      <w:r>
+        <w:rPr>
+          <w:b/>
+        </w:rPr>
+        <w:t>Unchecked Exception e Checked Exception</w:t>
+      </w:r>
+    </w:p>
+    <w:p>
+      <w:pPr>
+        <w:ind w:left="360"/>
+      </w:pPr>
+      <w:r>
+        <w:rPr>
+          <w:noProof/>
+          <w:lang w:eastAsia="pt-BR"/>
+        </w:rPr>
+        <w:drawing>
+          <wp:inline distT="0" distB="0" distL="0" distR="0">
+            <wp:extent cx="5400040" cy="2513011"/>
+            <wp:effectExtent l="19050" t="0" r="0" b="0"/>
+            <wp:docPr id="1" name="Imagem 1"/>
+            <wp:cNvGraphicFramePr>
+              <a:graphicFrameLocks xmlns:a="http://schemas.openxmlformats.org/drawingml/2006/main" noChangeAspect="1"/>
+            </wp:cNvGraphicFramePr>
+            <a:graphic xmlns:a="http://schemas.openxmlformats.org/drawingml/2006/main">
+              <a:graphicData uri="http://schemas.openxmlformats.org/drawingml/2006/picture">
+                <pic:pic xmlns:pic="http://schemas.openxmlformats.org/drawingml/2006/picture">
+                  <pic:nvPicPr>
+                    <pic:cNvPr id="0" name="Picture 1"/>
+                    <pic:cNvPicPr>
+                      <a:picLocks noChangeAspect="1" noChangeArrowheads="1"/>
+                    </pic:cNvPicPr>
+                  </pic:nvPicPr>
+                  <pic:blipFill>
+                    <a:blip r:embed="rId7"/>
+                    <a:srcRect/>
+                    <a:stretch>
+                      <a:fillRect/>
+                    </a:stretch>
+                  </pic:blipFill>
+                  <pic:spPr bwMode="auto">
+                    <a:xfrm>
+                      <a:off x="0" y="0"/>
+                      <a:ext cx="5400040" cy="2513011"/>
+                    </a:xfrm>
+                    <a:prstGeom prst="rect">
+                      <a:avLst/>
+                    </a:prstGeom>
+                    <a:noFill/>
+                    <a:ln w="9525">
+                      <a:noFill/>
+                      <a:miter lim="800000"/>
+                      <a:headEnd/>
+                      <a:tailEnd/>
+                    </a:ln>
+                  </pic:spPr>
+                </pic:pic>
+              </a:graphicData>
+            </a:graphic>
+          </wp:inline>
+        </w:drawing>
+      </w:r>
+    </w:p>
+    <w:p>
+      <w:pPr>
+        <w:pStyle w:val="PargrafodaLista"/>
+        <w:numPr>
+          <w:ilvl w:val="0"/>
+          <w:numId w:val="1"/>
+        </w:numPr>
+        <w:rPr>
+          <w:b/>
+        </w:rPr>
+      </w:pPr>
+      <w:r>
+        <w:rPr>
+          <w:b/>
+        </w:rPr>
+        <w:t>Unchecked Exception</w:t>
+      </w:r>
+    </w:p>
+    <w:p>
+      <w:pPr>
+        <w:ind w:left="360"/>
+      </w:pPr>
+      <w:r>
+        <w:t xml:space="preserve">Herdam da classe </w:t>
+      </w:r>
+      <w:proofErr w:type="gramStart"/>
+      <w:r>
+        <w:t>RuntimeException</w:t>
+      </w:r>
+      <w:proofErr w:type="gramEnd"/>
+      <w:r>
+        <w:t xml:space="preserve"> ou da classe Error.</w:t>
+      </w:r>
+    </w:p>
+    <w:p>
+      <w:pPr>
+        <w:ind w:left="360"/>
+      </w:pPr>
+      <w:r>
+        <w:lastRenderedPageBreak/>
+        <w:t>O compilador não verifica o código para ver se a exceção foi capturada ou declarada.</w:t>
+      </w:r>
+    </w:p>
+    <w:p>
+      <w:pPr>
+        <w:ind w:left="360"/>
+      </w:pPr>
+      <w:r>
+        <w:t>Se uma exceção não-verificada ocorrer e não tiver sido capturada, o programa terminará ou executará com resultados inesperados.</w:t>
+      </w:r>
+    </w:p>
+    <w:p>
+      <w:pPr>
+        <w:ind w:left="360"/>
+      </w:pPr>
+      <w:r>
+        <w:t>Em geral, podem ser evitadas com uma codificação adequada.</w:t>
+      </w:r>
+    </w:p>
+    <w:p>
+      <w:pPr>
+        <w:ind w:left="360"/>
+      </w:pPr>
+    </w:p>
+    <w:p>
+      <w:pPr>
+        <w:ind w:left="360"/>
+      </w:pPr>
+      <w:proofErr w:type="gramStart"/>
+      <w:r>
+        <w:t>Exception Personalizada</w:t>
+      </w:r>
+      <w:proofErr w:type="gramEnd"/>
+    </w:p>
+    <w:p>
+      <w:pPr>
+        <w:ind w:left="360"/>
+      </w:pPr>
+      <w:r>
+        <w:rPr>
+          <w:noProof/>
+          <w:lang w:eastAsia="pt-BR"/>
+        </w:rPr>
+        <w:drawing>
+          <wp:inline distT="0" distB="0" distL="0" distR="0">
+            <wp:extent cx="5400040" cy="2465724"/>
+            <wp:effectExtent l="19050" t="0" r="0" b="0"/>
+            <wp:docPr id="2" name="Imagem 4"/>
+            <wp:cNvGraphicFramePr>
+              <a:graphicFrameLocks xmlns:a="http://schemas.openxmlformats.org/drawingml/2006/main" noChangeAspect="1"/>
+            </wp:cNvGraphicFramePr>
+            <a:graphic xmlns:a="http://schemas.openxmlformats.org/drawingml/2006/main">
+              <a:graphicData uri="http://schemas.openxmlformats.org/drawingml/2006/picture">
+                <pic:pic xmlns:pic="http://schemas.openxmlformats.org/drawingml/2006/picture">
+                  <pic:nvPicPr>
+                    <pic:cNvPr id="0" name="Picture 4"/>
+                    <pic:cNvPicPr>
+                      <a:picLocks noChangeAspect="1" noChangeArrowheads="1"/>
+                    </pic:cNvPicPr>
+                  </pic:nvPicPr>
+                  <pic:blipFill>
+                    <a:blip r:embed="rId8"/>
+                    <a:srcRect/>
+                    <a:stretch>
+                      <a:fillRect/>
+                    </a:stretch>
+                  </pic:blipFill>
+                  <pic:spPr bwMode="auto">
+                    <a:xfrm>
+                      <a:off x="0" y="0"/>
+                      <a:ext cx="5400040" cy="2465724"/>
+                    </a:xfrm>
+                    <a:prstGeom prst="rect">
+                      <a:avLst/>
+                    </a:prstGeom>
+                    <a:noFill/>
+                    <a:ln w="9525">
+                      <a:noFill/>
+                      <a:miter lim="800000"/>
+                      <a:headEnd/>
+                      <a:tailEnd/>
+                    </a:ln>
+                  </pic:spPr>
+                </pic:pic>
+              </a:graphicData>
+            </a:graphic>
+          </wp:inline>
+        </w:drawing>
+      </w:r>
+    </w:p>
+    <w:p>
+      <w:pPr>
+        <w:ind w:left="360"/>
+      </w:pPr>
+    </w:p>
+    <w:p>
+      <w:pPr>
+        <w:ind w:left="360"/>
+      </w:pPr>
+    </w:p>
+    <w:p>
+      <w:pPr>
+        <w:ind w:left="360"/>
+      </w:pPr>
+    </w:p>
+    <w:p>
+      <w:pPr>
+        <w:pStyle w:val="PargrafodaLista"/>
+        <w:numPr>
+          <w:ilvl w:val="0"/>
+          <w:numId w:val="1"/>
+        </w:numPr>
+        <w:rPr>
+          <w:b/>
+        </w:rPr>
+      </w:pPr>
+      <w:proofErr w:type="gramStart"/>
+      <w:r>
+        <w:rPr>
+          <w:b/>
+        </w:rPr>
+        <w:t>Exception Personalizada</w:t>
+      </w:r>
+      <w:proofErr w:type="gramEnd"/>
+      <w:r>
+        <w:rPr>
+          <w:b/>
+        </w:rPr>
+        <w:t>:</w:t>
+      </w:r>
+    </w:p>
+    <w:p>
+      <w:pPr>
+        <w:ind w:left="360"/>
+      </w:pPr>
+      <w:r>
+        <w:t>Programadores podem achar útil declarar suas próprias classes de exceção.</w:t>
+      </w:r>
+    </w:p>
+    <w:p>
+      <w:pPr>
+        <w:ind w:left="360"/>
+      </w:pPr>
+      <w:proofErr w:type="gramStart"/>
+      <w:r>
+        <w:t>Essas Exceptions</w:t>
+      </w:r>
+      <w:proofErr w:type="gramEnd"/>
+      <w:r>
+        <w:t xml:space="preserve"> são específicas aos problemas que podem ocorrer quando outro programador empregar suas classes reutilizáveis.</w:t>
+      </w:r>
+    </w:p>
+    <w:p>
+      <w:pPr>
+        <w:ind w:left="360"/>
+      </w:pPr>
+      <w:r>
+        <w:t>Uma nova classe de exceção deve estender uma classe de exceção existente que assegura que a classe pode ser utilizada com o mecanismo de tratamento de exceções, logo essas Exceções customizadas são derivadas da classe Exception.</w:t>
+      </w:r>
+    </w:p>
+    <w:p>
+      <w:pPr>
+        <w:ind w:left="360"/>
+      </w:pPr>
+    </w:p>
+    <w:p>
+      <w:pPr>
+        <w:ind w:left="360"/>
+      </w:pPr>
+    </w:p>
+    <w:p/>
     <w:sectPr>
       <w:pgSz w:w="11906" w:h="16838"/>
       <w:pgMar w:top="1417" w:right="1701" w:bottom="1417" w:left="1701" w:header="708" w:footer="708" w:gutter="0"/>

</xml_diff>